<commit_message>
changed verbiage to say transition instead of survival
</commit_message>
<xml_diff>
--- a/analysis/writeups/RT_CJS.docx
+++ b/analysis/writeups/RT_CJS.docx
@@ -101,7 +101,7 @@
         <w:t xml:space="preserve"> </w:t>
       </w:r>
       <w:r>
-        <w:t xml:space="preserve">08,</w:t>
+        <w:t xml:space="preserve">09,</w:t>
       </w:r>
       <w:r>
         <w:t xml:space="preserve"> </w:t>
@@ -213,7 +213,7 @@
         <w:pStyle w:val="FirstParagraph"/>
       </w:pPr>
       <w:r>
-        <w:t xml:space="preserve">The data is radio tag (RT) detections, which were downloaded from various fixed sites over the last three years. We compressed these detections and summarised capture histories, eliminating any detections that indicated upstream movement.</w:t>
+        <w:t xml:space="preserve">The data is radio tag (RT) detections, which were downloaded from various fixed sites over the last three years. We compressed these detections and summarized capture histories, eliminating any detections that indicated upstream movement.</w:t>
       </w:r>
     </w:p>
     <w:p>
@@ -257,7 +257,7 @@
         <w:pStyle w:val="FirstParagraph"/>
       </w:pPr>
       <w:r>
-        <w:t xml:space="preserve">We can extract summary statistics from the posteriors, and construct plots of detection probablities, survival probabilities and cummulative survival probabilities.</w:t>
+        <w:t xml:space="preserve">We can extract summary statistics from the posteriors, and construct plots of detection probabilities, survival probabilities and cumulative survival probabilities.</w:t>
       </w:r>
     </w:p>
     <w:p>
@@ -6551,7 +6551,7 @@
         <w:pStyle w:val="TableCaption"/>
       </w:pPr>
       <w:r>
-        <w:t xml:space="preserve">Table 3: Estimates of cummulative survival up to detection points.</w:t>
+        <w:t xml:space="preserve">Table 3: Estimates of cumulative transition up to detection points.</w:t>
       </w:r>
     </w:p>
     <w:tbl>
@@ -6559,7 +6559,7 @@
         <w:tblStyle w:val="Table"/>
         <w:tblW w:type="pct" w:w="0.0"/>
         <w:tblLook w:firstRow="1"/>
-        <w:tblCaption w:val="Table 3: Estimates of cummulative survival up to detection points."/>
+        <w:tblCaption w:val="Table 3: Estimates of cumulative transition up to detection points."/>
       </w:tblPr>
       <w:tblGrid/>
       <w:tr>
@@ -9982,7 +9982,7 @@
           <wp:inline>
             <wp:extent cx="5334000" cy="4572000"/>
             <wp:effectExtent b="0" l="0" r="0" t="0"/>
-            <wp:docPr descr="Figure 1: Estimates, with 95% confidence intervals, of survival between detection points" title="" id="1" name="Picture"/>
+            <wp:docPr descr="Figure 1: Estimates, with 95% confidence intervals, of transition probabilities between detection points" title="" id="1" name="Picture"/>
             <a:graphic>
               <a:graphicData uri="http://schemas.openxmlformats.org/drawingml/2006/picture">
                 <pic:pic>
@@ -10025,7 +10025,7 @@
         <w:pStyle w:val="ImageCaption"/>
       </w:pPr>
       <w:r>
-        <w:t xml:space="preserve">Figure 1: Estimates, with 95% confidence intervals, of survival between detection points</w:t>
+        <w:t xml:space="preserve">Figure 1: Estimates, with 95% confidence intervals, of transition probabilities between detection points</w:t>
       </w:r>
     </w:p>
     <w:p>
@@ -10092,7 +10092,7 @@
           <wp:inline>
             <wp:extent cx="5334000" cy="4572000"/>
             <wp:effectExtent b="0" l="0" r="0" t="0"/>
-            <wp:docPr descr="Figure 3: Estimates, with 95% confidence intervals, of cummulative survival across reaches." title="" id="1" name="Picture"/>
+            <wp:docPr descr="Figure 3: Estimates, with 95% confidence intervals, of cumulative transition probability across reaches." title="" id="1" name="Picture"/>
             <a:graphic>
               <a:graphicData uri="http://schemas.openxmlformats.org/drawingml/2006/picture">
                 <pic:pic>
@@ -10135,7 +10135,7 @@
         <w:pStyle w:val="ImageCaption"/>
       </w:pPr>
       <w:r>
-        <w:t xml:space="preserve">Figure 3: Estimates, with 95% confidence intervals, of cummulative survival across reaches.</w:t>
+        <w:t xml:space="preserve">Figure 3: Estimates, with 95% confidence intervals, of cumulative transition probability across reaches.</w:t>
       </w:r>
     </w:p>
     <w:p>
@@ -10147,7 +10147,7 @@
           <wp:inline>
             <wp:extent cx="5334000" cy="4572000"/>
             <wp:effectExtent b="0" l="0" r="0" t="0"/>
-            <wp:docPr descr="Figure 4: Estimates, with 95% confidence intervals, of cummulative survival across reaches, resetting survival in 2019-20 to start at Lower Lemhi screw trap." title="" id="1" name="Picture"/>
+            <wp:docPr descr="Figure 4: Estimates, with 95% confidence intervals, of cumulative transition probability across reaches, resetting the transitions in 2019-20 to start at Lower Lemhi screw trap." title="" id="1" name="Picture"/>
             <a:graphic>
               <a:graphicData uri="http://schemas.openxmlformats.org/drawingml/2006/picture">
                 <pic:pic>
@@ -10190,7 +10190,7 @@
         <w:pStyle w:val="ImageCaption"/>
       </w:pPr>
       <w:r>
-        <w:t xml:space="preserve">Figure 4: Estimates, with 95% confidence intervals, of cummulative survival across reaches, resetting survival in 2019-20 to start at Lower Lemhi screw trap.</w:t>
+        <w:t xml:space="preserve">Figure 4: Estimates, with 95% confidence intervals, of cumulative transition probability across reaches, resetting the transitions in 2019-20 to start at Lower Lemhi screw trap.</w:t>
       </w:r>
     </w:p>
     <w:p>
@@ -10249,7 +10249,7 @@
         <w:t xml:space="preserve"> </w:t>
       </w:r>
       <w:r>
-        <w:t xml:space="preserve">survival, or transistion probability (i.e. the chance that a fish survives</w:t>
+        <w:t xml:space="preserve">survival, or transition probability (i.e. the chance that a fish survives</w:t>
       </w:r>
       <w:r>
         <w:t xml:space="preserve"> </w:t>

</xml_diff>